<commit_message>
Added capstone project exercises and recommender systems
</commit_message>
<xml_diff>
--- a/Data Science.docx
+++ b/Data Science.docx
@@ -1277,6 +1277,343 @@
     <w:p>
       <w:pPr>
         <w:pStyle w:val="ListParagraph"/>
+        <w:rPr>
+          <w:rFonts w:ascii="Times New Roman" w:hAnsi="Times New Roman" w:cs="Times New Roman"/>
+          <w:sz w:val="24"/>
+          <w:szCs w:val="24"/>
+        </w:rPr>
+      </w:pPr>
+    </w:p>
+    <w:p>
+      <w:pPr>
+        <w:pStyle w:val="ListParagraph"/>
+        <w:numPr>
+          <w:ilvl w:val="0"/>
+          <w:numId w:val="1"/>
+        </w:numPr>
+        <w:rPr>
+          <w:rFonts w:ascii="Times New Roman" w:hAnsi="Times New Roman" w:cs="Times New Roman"/>
+          <w:sz w:val="24"/>
+          <w:szCs w:val="24"/>
+        </w:rPr>
+      </w:pPr>
+      <w:r>
+        <w:rPr>
+          <w:rFonts w:ascii="Times New Roman" w:hAnsi="Times New Roman" w:cs="Times New Roman"/>
+          <w:sz w:val="24"/>
+          <w:szCs w:val="24"/>
+        </w:rPr>
+        <w:t>pip install pandas-</w:t>
+      </w:r>
+      <w:proofErr w:type="spellStart"/>
+      <w:r>
+        <w:rPr>
+          <w:rFonts w:ascii="Times New Roman" w:hAnsi="Times New Roman" w:cs="Times New Roman"/>
+          <w:sz w:val="24"/>
+          <w:szCs w:val="24"/>
+        </w:rPr>
+        <w:t>datareader</w:t>
+      </w:r>
+      <w:proofErr w:type="spellEnd"/>
+      <w:r>
+        <w:rPr>
+          <w:rFonts w:ascii="Times New Roman" w:hAnsi="Times New Roman" w:cs="Times New Roman"/>
+          <w:sz w:val="24"/>
+          <w:szCs w:val="24"/>
+        </w:rPr>
+        <w:t xml:space="preserve"> allows you to easily retrieve stock information</w:t>
+      </w:r>
+    </w:p>
+    <w:p>
+      <w:pPr>
+        <w:rPr>
+          <w:rFonts w:ascii="Times New Roman" w:hAnsi="Times New Roman" w:cs="Times New Roman"/>
+          <w:sz w:val="24"/>
+          <w:szCs w:val="24"/>
+        </w:rPr>
+      </w:pPr>
+    </w:p>
+    <w:p>
+      <w:pPr>
+        <w:rPr>
+          <w:rFonts w:ascii="Times New Roman" w:hAnsi="Times New Roman" w:cs="Times New Roman"/>
+          <w:sz w:val="24"/>
+          <w:szCs w:val="24"/>
+        </w:rPr>
+      </w:pPr>
+    </w:p>
+    <w:p>
+      <w:pPr>
+        <w:rPr>
+          <w:rFonts w:ascii="Times New Roman" w:hAnsi="Times New Roman" w:cs="Times New Roman"/>
+          <w:sz w:val="24"/>
+          <w:szCs w:val="24"/>
+        </w:rPr>
+      </w:pPr>
+      <w:r>
+        <w:rPr>
+          <w:rFonts w:ascii="Times New Roman" w:hAnsi="Times New Roman" w:cs="Times New Roman"/>
+          <w:noProof/>
+          <w:sz w:val="24"/>
+          <w:szCs w:val="24"/>
+        </w:rPr>
+        <w:lastRenderedPageBreak/>
+        <w:drawing>
+          <wp:inline distT="0" distB="0" distL="0" distR="0" wp14:anchorId="556EB29A" wp14:editId="632EE23F">
+            <wp:extent cx="5943600" cy="2047875"/>
+            <wp:effectExtent l="0" t="0" r="0" b="9525"/>
+            <wp:docPr id="10" name="Picture 10"/>
+            <wp:cNvGraphicFramePr>
+              <a:graphicFrameLocks xmlns:a="http://schemas.openxmlformats.org/drawingml/2006/main" noChangeAspect="1"/>
+            </wp:cNvGraphicFramePr>
+            <a:graphic xmlns:a="http://schemas.openxmlformats.org/drawingml/2006/main">
+              <a:graphicData uri="http://schemas.openxmlformats.org/drawingml/2006/picture">
+                <pic:pic xmlns:pic="http://schemas.openxmlformats.org/drawingml/2006/picture">
+                  <pic:nvPicPr>
+                    <pic:cNvPr id="10" name="1.PNG"/>
+                    <pic:cNvPicPr/>
+                  </pic:nvPicPr>
+                  <pic:blipFill>
+                    <a:blip r:embed="rId14">
+                      <a:extLst>
+                        <a:ext uri="{28A0092B-C50C-407E-A947-70E740481C1C}">
+                          <a14:useLocalDpi xmlns:a14="http://schemas.microsoft.com/office/drawing/2010/main" val="0"/>
+                        </a:ext>
+                      </a:extLst>
+                    </a:blip>
+                    <a:stretch>
+                      <a:fillRect/>
+                    </a:stretch>
+                  </pic:blipFill>
+                  <pic:spPr>
+                    <a:xfrm>
+                      <a:off x="0" y="0"/>
+                      <a:ext cx="5943600" cy="2047875"/>
+                    </a:xfrm>
+                    <a:prstGeom prst="rect">
+                      <a:avLst/>
+                    </a:prstGeom>
+                  </pic:spPr>
+                </pic:pic>
+              </a:graphicData>
+            </a:graphic>
+          </wp:inline>
+        </w:drawing>
+      </w:r>
+    </w:p>
+    <w:p>
+      <w:pPr>
+        <w:rPr>
+          <w:rFonts w:ascii="Times New Roman" w:hAnsi="Times New Roman" w:cs="Times New Roman"/>
+          <w:sz w:val="24"/>
+          <w:szCs w:val="24"/>
+        </w:rPr>
+      </w:pPr>
+    </w:p>
+    <w:p>
+      <w:pPr>
+        <w:rPr>
+          <w:rFonts w:ascii="Times New Roman" w:hAnsi="Times New Roman" w:cs="Times New Roman"/>
+          <w:sz w:val="24"/>
+          <w:szCs w:val="24"/>
+        </w:rPr>
+      </w:pPr>
+      <w:r>
+        <w:rPr>
+          <w:rFonts w:ascii="Times New Roman" w:hAnsi="Times New Roman" w:cs="Times New Roman"/>
+          <w:noProof/>
+          <w:sz w:val="24"/>
+          <w:szCs w:val="24"/>
+        </w:rPr>
+        <w:drawing>
+          <wp:inline distT="0" distB="0" distL="0" distR="0" wp14:anchorId="2BCB8073" wp14:editId="1ED84F7C">
+            <wp:extent cx="5943600" cy="2377440"/>
+            <wp:effectExtent l="0" t="0" r="0" b="3810"/>
+            <wp:docPr id="11" name="Picture 11"/>
+            <wp:cNvGraphicFramePr>
+              <a:graphicFrameLocks xmlns:a="http://schemas.openxmlformats.org/drawingml/2006/main" noChangeAspect="1"/>
+            </wp:cNvGraphicFramePr>
+            <a:graphic xmlns:a="http://schemas.openxmlformats.org/drawingml/2006/main">
+              <a:graphicData uri="http://schemas.openxmlformats.org/drawingml/2006/picture">
+                <pic:pic xmlns:pic="http://schemas.openxmlformats.org/drawingml/2006/picture">
+                  <pic:nvPicPr>
+                    <pic:cNvPr id="11" name="2.PNG"/>
+                    <pic:cNvPicPr/>
+                  </pic:nvPicPr>
+                  <pic:blipFill>
+                    <a:blip r:embed="rId15">
+                      <a:extLst>
+                        <a:ext uri="{28A0092B-C50C-407E-A947-70E740481C1C}">
+                          <a14:useLocalDpi xmlns:a14="http://schemas.microsoft.com/office/drawing/2010/main" val="0"/>
+                        </a:ext>
+                      </a:extLst>
+                    </a:blip>
+                    <a:stretch>
+                      <a:fillRect/>
+                    </a:stretch>
+                  </pic:blipFill>
+                  <pic:spPr>
+                    <a:xfrm>
+                      <a:off x="0" y="0"/>
+                      <a:ext cx="5943600" cy="2377440"/>
+                    </a:xfrm>
+                    <a:prstGeom prst="rect">
+                      <a:avLst/>
+                    </a:prstGeom>
+                  </pic:spPr>
+                </pic:pic>
+              </a:graphicData>
+            </a:graphic>
+          </wp:inline>
+        </w:drawing>
+      </w:r>
+    </w:p>
+    <w:p>
+      <w:pPr>
+        <w:rPr>
+          <w:rFonts w:ascii="Times New Roman" w:hAnsi="Times New Roman" w:cs="Times New Roman"/>
+          <w:sz w:val="24"/>
+          <w:szCs w:val="24"/>
+        </w:rPr>
+      </w:pPr>
+    </w:p>
+    <w:p>
+      <w:pPr>
+        <w:rPr>
+          <w:rFonts w:ascii="Times New Roman" w:hAnsi="Times New Roman" w:cs="Times New Roman"/>
+          <w:sz w:val="24"/>
+          <w:szCs w:val="24"/>
+        </w:rPr>
+      </w:pPr>
+      <w:r>
+        <w:rPr>
+          <w:rFonts w:ascii="Times New Roman" w:hAnsi="Times New Roman" w:cs="Times New Roman"/>
+          <w:noProof/>
+          <w:sz w:val="24"/>
+          <w:szCs w:val="24"/>
+        </w:rPr>
+        <w:drawing>
+          <wp:inline distT="0" distB="0" distL="0" distR="0" wp14:anchorId="423355DB" wp14:editId="3A0DBEA5">
+            <wp:extent cx="5943600" cy="2047875"/>
+            <wp:effectExtent l="0" t="0" r="0" b="9525"/>
+            <wp:docPr id="12" name="Picture 12"/>
+            <wp:cNvGraphicFramePr>
+              <a:graphicFrameLocks xmlns:a="http://schemas.openxmlformats.org/drawingml/2006/main" noChangeAspect="1"/>
+            </wp:cNvGraphicFramePr>
+            <a:graphic xmlns:a="http://schemas.openxmlformats.org/drawingml/2006/main">
+              <a:graphicData uri="http://schemas.openxmlformats.org/drawingml/2006/picture">
+                <pic:pic xmlns:pic="http://schemas.openxmlformats.org/drawingml/2006/picture">
+                  <pic:nvPicPr>
+                    <pic:cNvPr id="12" name="3.PNG"/>
+                    <pic:cNvPicPr/>
+                  </pic:nvPicPr>
+                  <pic:blipFill>
+                    <a:blip r:embed="rId16">
+                      <a:extLst>
+                        <a:ext uri="{28A0092B-C50C-407E-A947-70E740481C1C}">
+                          <a14:useLocalDpi xmlns:a14="http://schemas.microsoft.com/office/drawing/2010/main" val="0"/>
+                        </a:ext>
+                      </a:extLst>
+                    </a:blip>
+                    <a:stretch>
+                      <a:fillRect/>
+                    </a:stretch>
+                  </pic:blipFill>
+                  <pic:spPr>
+                    <a:xfrm>
+                      <a:off x="0" y="0"/>
+                      <a:ext cx="5943600" cy="2047875"/>
+                    </a:xfrm>
+                    <a:prstGeom prst="rect">
+                      <a:avLst/>
+                    </a:prstGeom>
+                  </pic:spPr>
+                </pic:pic>
+              </a:graphicData>
+            </a:graphic>
+          </wp:inline>
+        </w:drawing>
+      </w:r>
+    </w:p>
+    <w:p>
+      <w:pPr>
+        <w:rPr>
+          <w:rFonts w:ascii="Times New Roman" w:hAnsi="Times New Roman" w:cs="Times New Roman"/>
+          <w:sz w:val="24"/>
+          <w:szCs w:val="24"/>
+        </w:rPr>
+      </w:pPr>
+    </w:p>
+    <w:p>
+      <w:pPr>
+        <w:rPr>
+          <w:rFonts w:ascii="Times New Roman" w:hAnsi="Times New Roman" w:cs="Times New Roman"/>
+          <w:sz w:val="24"/>
+          <w:szCs w:val="24"/>
+        </w:rPr>
+      </w:pPr>
+      <w:r>
+        <w:rPr>
+          <w:rFonts w:ascii="Times New Roman" w:hAnsi="Times New Roman" w:cs="Times New Roman"/>
+          <w:noProof/>
+          <w:sz w:val="24"/>
+          <w:szCs w:val="24"/>
+        </w:rPr>
+        <w:lastRenderedPageBreak/>
+        <w:drawing>
+          <wp:inline distT="0" distB="0" distL="0" distR="0" wp14:anchorId="3249B0CE" wp14:editId="4D818733">
+            <wp:extent cx="5943600" cy="1852295"/>
+            <wp:effectExtent l="0" t="0" r="0" b="0"/>
+            <wp:docPr id="13" name="Picture 13"/>
+            <wp:cNvGraphicFramePr>
+              <a:graphicFrameLocks xmlns:a="http://schemas.openxmlformats.org/drawingml/2006/main" noChangeAspect="1"/>
+            </wp:cNvGraphicFramePr>
+            <a:graphic xmlns:a="http://schemas.openxmlformats.org/drawingml/2006/main">
+              <a:graphicData uri="http://schemas.openxmlformats.org/drawingml/2006/picture">
+                <pic:pic xmlns:pic="http://schemas.openxmlformats.org/drawingml/2006/picture">
+                  <pic:nvPicPr>
+                    <pic:cNvPr id="13" name="4.PNG"/>
+                    <pic:cNvPicPr/>
+                  </pic:nvPicPr>
+                  <pic:blipFill>
+                    <a:blip r:embed="rId17">
+                      <a:extLst>
+                        <a:ext uri="{28A0092B-C50C-407E-A947-70E740481C1C}">
+                          <a14:useLocalDpi xmlns:a14="http://schemas.microsoft.com/office/drawing/2010/main" val="0"/>
+                        </a:ext>
+                      </a:extLst>
+                    </a:blip>
+                    <a:stretch>
+                      <a:fillRect/>
+                    </a:stretch>
+                  </pic:blipFill>
+                  <pic:spPr>
+                    <a:xfrm>
+                      <a:off x="0" y="0"/>
+                      <a:ext cx="5943600" cy="1852295"/>
+                    </a:xfrm>
+                    <a:prstGeom prst="rect">
+                      <a:avLst/>
+                    </a:prstGeom>
+                  </pic:spPr>
+                </pic:pic>
+              </a:graphicData>
+            </a:graphic>
+          </wp:inline>
+        </w:drawing>
+      </w:r>
+    </w:p>
+    <w:p>
+      <w:pPr>
+        <w:rPr>
+          <w:rFonts w:ascii="Times New Roman" w:hAnsi="Times New Roman" w:cs="Times New Roman"/>
+          <w:sz w:val="24"/>
+          <w:szCs w:val="24"/>
+        </w:rPr>
+      </w:pPr>
+    </w:p>
+    <w:p>
+      <w:pPr>
         <w:rPr>
           <w:rFonts w:ascii="Times New Roman" w:hAnsi="Times New Roman" w:cs="Times New Roman"/>
           <w:sz w:val="24"/>

</xml_diff>